<commit_message>
beginning create class for SampleTableList. With errors!!!
</commit_message>
<xml_diff>
--- a/TEMPLATES_DIRECTORY/Zaqvka_new.docx
+++ b/TEMPLATES_DIRECTORY/Zaqvka_new.docx
@@ -13,8 +13,6 @@
           <w:lang w:val="en-US"/>
         </w:rPr>
       </w:pPr>
-      <w:bookmarkStart w:id="0" w:name="_GoBack"/>
-      <w:bookmarkEnd w:id="0"/>
       <w:r>
         <w:rPr>
           <w:b w:val="0"/>
@@ -446,7 +444,7 @@
                 <w:szCs w:val="24"/>
                 <w:lang w:val="bg-BG"/>
               </w:rPr>
-              <w:t xml:space="preserve">     </w:t>
+              <w:t xml:space="preserve"> </w:t>
             </w:r>
             <w:r>
               <w:rPr>
@@ -493,7 +491,7 @@
                 <w:szCs w:val="24"/>
                 <w:lang w:val="bg-BG"/>
               </w:rPr>
-              <w:t xml:space="preserve">    </w:t>
+              <w:t xml:space="preserve"> </w:t>
             </w:r>
             <w:r>
               <w:rPr>
@@ -925,6 +923,8 @@
               </w:rPr>
               <w:t xml:space="preserve">: </w:t>
             </w:r>
+            <w:bookmarkStart w:id="0" w:name="_GoBack"/>
+            <w:bookmarkEnd w:id="0"/>
             <w:r>
               <w:rPr>
                 <w:b/>
@@ -933,7 +933,7 @@
                 <w:szCs w:val="24"/>
                 <w:lang w:val="en-US"/>
               </w:rPr>
-              <w:t xml:space="preserve">     </w:t>
+              <w:t xml:space="preserve"> </w:t>
             </w:r>
             <w:r>
               <w:rPr>
@@ -1283,7 +1283,7 @@
       </w:footnotePr>
       <w:type w:val="continuous"/>
       <w:pgSz w:w="11905" w:h="16837" w:code="9"/>
-      <w:pgMar w:top="230" w:right="850" w:bottom="230" w:left="1411" w:header="230" w:footer="288" w:gutter="0"/>
+      <w:pgMar w:top="851" w:right="851" w:bottom="851" w:left="1412" w:header="851" w:footer="289" w:gutter="0"/>
       <w:cols w:space="708"/>
       <w:docGrid w:linePitch="360"/>
     </w:sectPr>
@@ -3495,7 +3495,7 @@
 </file>
 
 <file path=customXml/itemProps1.xml><?xml version="1.0" encoding="utf-8"?>
-<ds:datastoreItem xmlns:ds="http://schemas.openxmlformats.org/officeDocument/2006/customXml" ds:itemID="{DB3EEBC2-4AD0-491B-97FF-6CE4628BE248}">
+<ds:datastoreItem xmlns:ds="http://schemas.openxmlformats.org/officeDocument/2006/customXml" ds:itemID="{4313972F-AF14-45BB-AD9C-6827FEA1D369}">
   <ds:schemaRefs>
     <ds:schemaRef ds:uri="http://schemas.openxmlformats.org/officeDocument/2006/bibliography"/>
   </ds:schemaRefs>

</xml_diff>

<commit_message>
In MounthlyReference add AllResultInEjectionReference
</commit_message>
<xml_diff>
--- a/TEMPLATES_DIRECTORY/Zaqvka_new.docx
+++ b/TEMPLATES_DIRECTORY/Zaqvka_new.docx
@@ -66,25 +66,7 @@
           <w:szCs w:val="24"/>
           <w:lang w:val="bg-BG"/>
         </w:rPr>
-        <w:t>ЗАЯВКА</w:t>
-      </w:r>
-      <w:r>
-        <w:rPr>
-          <w:b/>
-          <w:sz w:val="24"/>
-          <w:szCs w:val="24"/>
-          <w:lang w:val="en-US"/>
-        </w:rPr>
-        <w:t xml:space="preserve"> </w:t>
-      </w:r>
-      <w:r>
-        <w:rPr>
-          <w:b/>
-          <w:sz w:val="24"/>
-          <w:szCs w:val="24"/>
-          <w:lang w:val="bg-BG"/>
-        </w:rPr>
-        <w:t>ЗА ИЗПИТВАНЕ</w:t>
+        <w:t>ЗАЯВКА ЗА ИЗПИТВАНЕ</w:t>
       </w:r>
     </w:p>
     <w:p>
@@ -104,7 +86,7 @@
           <w:szCs w:val="24"/>
           <w:lang w:val="bg-BG"/>
         </w:rPr>
-        <w:t>№</w:t>
+        <w:t>№ </w:t>
       </w:r>
       <w:r>
         <w:rPr>
@@ -142,7 +124,7 @@
           <w:szCs w:val="24"/>
           <w:lang w:val="bg-BG"/>
         </w:rPr>
-        <w:t>/</w:t>
+        <w:t> / </w:t>
       </w:r>
       <w:r>
         <w:rPr>
@@ -371,7 +353,7 @@
                 <w:szCs w:val="24"/>
                 <w:lang w:val="bg-BG"/>
               </w:rPr>
-              <w:t>Изпитван продукт</w:t>
+              <w:t>Изпитван продукт </w:t>
             </w:r>
             <w:r>
               <w:rPr>
@@ -781,7 +763,7 @@
                 <w:szCs w:val="24"/>
                 <w:lang w:val="bg-BG"/>
               </w:rPr>
-              <w:t>Приел:</w:t>
+              <w:t>Приел: </w:t>
             </w:r>
             <w:r>
               <w:rPr>
@@ -911,7 +893,7 @@
                 <w:szCs w:val="24"/>
                 <w:lang w:val="bg-BG"/>
               </w:rPr>
-              <w:t>Забележка</w:t>
+              <w:t>Забележка </w:t>
             </w:r>
             <w:r>
               <w:rPr>

</xml_diff>